<commit_message>
Lodger model created; Test Initial Commit
</commit_message>
<xml_diff>
--- a/SaodCP/Documents/Выбор варианта.docx
+++ b/SaodCP/Documents/Выбор варианта.docx
@@ -5,37 +5,119 @@
     <w:p>
       <w:pPr>
         <w:rPr>
+          <w:rFonts w:ascii="Times New Roman" w:hAnsi="Times New Roman" w:cs="Times New Roman"/>
+          <w:sz w:val="28"/>
+          <w:szCs w:val="28"/>
+        </w:rPr>
+      </w:pPr>
+      <w:r>
+        <w:rPr>
+          <w:rFonts w:ascii="Times New Roman" w:hAnsi="Times New Roman" w:cs="Times New Roman"/>
+          <w:sz w:val="28"/>
+          <w:szCs w:val="28"/>
+        </w:rPr>
+        <w:t xml:space="preserve">Быстров М.Д. </w:t>
+      </w:r>
+      <w:r>
+        <w:rPr>
+          <w:rFonts w:ascii="Times New Roman" w:hAnsi="Times New Roman" w:cs="Times New Roman"/>
+          <w:sz w:val="28"/>
+          <w:szCs w:val="28"/>
           <w:lang w:val="en-US"/>
         </w:rPr>
+        <w:t>Z</w:t>
+      </w:r>
+      <w:r>
+        <w:rPr>
+          <w:rFonts w:ascii="Times New Roman" w:hAnsi="Times New Roman" w:cs="Times New Roman"/>
+          <w:sz w:val="28"/>
+          <w:szCs w:val="28"/>
+        </w:rPr>
+        <w:t xml:space="preserve">1431 </w:t>
+      </w:r>
+    </w:p>
+    <w:p>
+      <w:pPr>
+        <w:rPr>
+          <w:rFonts w:ascii="Times New Roman" w:hAnsi="Times New Roman" w:cs="Times New Roman"/>
+          <w:sz w:val="28"/>
+          <w:szCs w:val="28"/>
+        </w:rPr>
       </w:pPr>
       <w:r>
-        <w:t xml:space="preserve">Билет № </w:t>
-      </w:r>
-      <w:bookmarkStart w:id="0" w:name="_GoBack"/>
-      <w:bookmarkEnd w:id="0"/>
+        <w:rPr>
+          <w:rFonts w:ascii="Times New Roman" w:hAnsi="Times New Roman" w:cs="Times New Roman"/>
+          <w:sz w:val="28"/>
+          <w:szCs w:val="28"/>
+        </w:rPr>
+        <w:t>Студенческий б</w:t>
+      </w:r>
+      <w:r>
+        <w:rPr>
+          <w:rFonts w:ascii="Times New Roman" w:hAnsi="Times New Roman" w:cs="Times New Roman"/>
+          <w:sz w:val="28"/>
+          <w:szCs w:val="28"/>
+        </w:rPr>
+        <w:t xml:space="preserve">илет № </w:t>
+      </w:r>
+      <w:r>
+        <w:rPr>
+          <w:rFonts w:ascii="Times New Roman" w:hAnsi="Times New Roman" w:cs="Times New Roman"/>
+          <w:sz w:val="28"/>
+          <w:szCs w:val="28"/>
+        </w:rPr>
+        <w:t>2021/3572</w:t>
+      </w:r>
     </w:p>
-    <w:p/>
+    <w:p>
+      <w:pPr>
+        <w:rPr>
+          <w:rFonts w:ascii="Times New Roman" w:hAnsi="Times New Roman" w:cs="Times New Roman"/>
+          <w:sz w:val="28"/>
+          <w:szCs w:val="28"/>
+        </w:rPr>
+      </w:pPr>
+      <w:r>
+        <w:rPr>
+          <w:rFonts w:ascii="Times New Roman" w:hAnsi="Times New Roman" w:cs="Times New Roman"/>
+          <w:sz w:val="28"/>
+          <w:szCs w:val="28"/>
+        </w:rPr>
+        <w:t>Последние три цифры номера студенческого билета – 572.</w:t>
+      </w:r>
+    </w:p>
+    <w:p>
+      <w:pPr>
+        <w:rPr>
+          <w:rFonts w:ascii="Times New Roman" w:hAnsi="Times New Roman" w:cs="Times New Roman"/>
+        </w:rPr>
+      </w:pPr>
+    </w:p>
     <w:p>
       <w:pPr>
         <w:ind w:left="284"/>
+        <w:jc w:val="right"/>
+        <w:rPr>
+          <w:rFonts w:ascii="Times New Roman" w:hAnsi="Times New Roman" w:cs="Times New Roman"/>
+        </w:rPr>
       </w:pPr>
       <w:r>
         <w:rPr>
-          <w:rFonts w:ascii="Calibri" w:eastAsia="Calibri" w:hAnsi="Calibri" w:cs="Calibri"/>
+          <w:rFonts w:ascii="Times New Roman" w:eastAsia="Calibri" w:hAnsi="Times New Roman" w:cs="Times New Roman"/>
           <w:i/>
         </w:rPr>
-        <w:t>Таблица 8.1</w:t>
+        <w:t>Таблица 1</w:t>
       </w:r>
     </w:p>
     <w:tbl>
       <w:tblPr>
         <w:tblStyle w:val="TableGrid"/>
         <w:tblW w:w="6453" w:type="dxa"/>
-        <w:tblInd w:w="5" w:type="dxa"/>
+        <w:jc w:val="center"/>
+        <w:tblInd w:w="0" w:type="dxa"/>
         <w:tblCellMar>
           <w:top w:w="67" w:type="dxa"/>
           <w:left w:w="57" w:type="dxa"/>
-          <w:bottom w:w="0" w:type="dxa"/>
           <w:right w:w="99" w:type="dxa"/>
         </w:tblCellMar>
         <w:tblLook w:val="04A0" w:firstRow="1" w:lastRow="0" w:firstColumn="1" w:lastColumn="0" w:noHBand="0" w:noVBand="1"/>
@@ -47,6 +129,7 @@
       <w:tr>
         <w:trPr>
           <w:trHeight w:val="294"/>
+          <w:jc w:val="center"/>
         </w:trPr>
         <w:tc>
           <w:tcPr>
@@ -62,9 +145,13 @@
             <w:pPr>
               <w:spacing w:line="259" w:lineRule="auto"/>
               <w:ind w:left="43"/>
-            </w:pPr>
-            <w:r>
-              <w:rPr>
+              <w:rPr>
+                <w:rFonts w:ascii="Times New Roman" w:hAnsi="Times New Roman" w:cs="Times New Roman"/>
+              </w:rPr>
+            </w:pPr>
+            <w:r>
+              <w:rPr>
+                <w:rFonts w:ascii="Times New Roman" w:hAnsi="Times New Roman" w:cs="Times New Roman"/>
                 <w:sz w:val="16"/>
               </w:rPr>
               <w:t>№ п/п</w:t>
@@ -86,9 +173,13 @@
               <w:spacing w:line="259" w:lineRule="auto"/>
               <w:ind w:left="43"/>
               <w:jc w:val="center"/>
-            </w:pPr>
-            <w:r>
-              <w:rPr>
+              <w:rPr>
+                <w:rFonts w:ascii="Times New Roman" w:hAnsi="Times New Roman" w:cs="Times New Roman"/>
+              </w:rPr>
+            </w:pPr>
+            <w:r>
+              <w:rPr>
+                <w:rFonts w:ascii="Times New Roman" w:hAnsi="Times New Roman" w:cs="Times New Roman"/>
                 <w:sz w:val="16"/>
               </w:rPr>
               <w:t>Предметная область</w:t>
@@ -99,6 +190,7 @@
       <w:tr>
         <w:trPr>
           <w:trHeight w:val="310"/>
+          <w:jc w:val="center"/>
         </w:trPr>
         <w:tc>
           <w:tcPr>
@@ -115,9 +207,13 @@
               <w:spacing w:line="259" w:lineRule="auto"/>
               <w:ind w:left="43"/>
               <w:jc w:val="center"/>
-            </w:pPr>
-            <w:r>
-              <w:rPr>
+              <w:rPr>
+                <w:rFonts w:ascii="Times New Roman" w:hAnsi="Times New Roman" w:cs="Times New Roman"/>
+              </w:rPr>
+            </w:pPr>
+            <w:r>
+              <w:rPr>
+                <w:rFonts w:ascii="Times New Roman" w:hAnsi="Times New Roman" w:cs="Times New Roman"/>
                 <w:sz w:val="18"/>
               </w:rPr>
               <w:t>0</w:t>
@@ -137,9 +233,13 @@
           <w:p>
             <w:pPr>
               <w:spacing w:line="259" w:lineRule="auto"/>
-            </w:pPr>
-            <w:r>
-              <w:rPr>
+              <w:rPr>
+                <w:rFonts w:ascii="Times New Roman" w:hAnsi="Times New Roman" w:cs="Times New Roman"/>
+              </w:rPr>
+            </w:pPr>
+            <w:r>
+              <w:rPr>
+                <w:rFonts w:ascii="Times New Roman" w:hAnsi="Times New Roman" w:cs="Times New Roman"/>
                 <w:sz w:val="18"/>
               </w:rPr>
               <w:t>Обслуживание читателей в библиотеке (см. п. 9.1)</w:t>
@@ -150,6 +250,7 @@
       <w:tr>
         <w:trPr>
           <w:trHeight w:val="310"/>
+          <w:jc w:val="center"/>
         </w:trPr>
         <w:tc>
           <w:tcPr>
@@ -166,9 +267,13 @@
               <w:spacing w:line="259" w:lineRule="auto"/>
               <w:ind w:left="43"/>
               <w:jc w:val="center"/>
-            </w:pPr>
-            <w:r>
-              <w:rPr>
+              <w:rPr>
+                <w:rFonts w:ascii="Times New Roman" w:hAnsi="Times New Roman" w:cs="Times New Roman"/>
+              </w:rPr>
+            </w:pPr>
+            <w:r>
+              <w:rPr>
+                <w:rFonts w:ascii="Times New Roman" w:hAnsi="Times New Roman" w:cs="Times New Roman"/>
                 <w:sz w:val="18"/>
               </w:rPr>
               <w:t>1</w:t>
@@ -188,9 +293,13 @@
           <w:p>
             <w:pPr>
               <w:spacing w:line="259" w:lineRule="auto"/>
-            </w:pPr>
-            <w:r>
-              <w:rPr>
+              <w:rPr>
+                <w:rFonts w:ascii="Times New Roman" w:hAnsi="Times New Roman" w:cs="Times New Roman"/>
+              </w:rPr>
+            </w:pPr>
+            <w:r>
+              <w:rPr>
+                <w:rFonts w:ascii="Times New Roman" w:hAnsi="Times New Roman" w:cs="Times New Roman"/>
                 <w:sz w:val="18"/>
               </w:rPr>
               <w:t>Обслуживание клиентов в бюро проката автомобилей (см. п. 9.2)</w:t>
@@ -201,6 +310,7 @@
       <w:tr>
         <w:trPr>
           <w:trHeight w:val="310"/>
+          <w:jc w:val="center"/>
         </w:trPr>
         <w:tc>
           <w:tcPr>
@@ -217,9 +327,13 @@
               <w:spacing w:line="259" w:lineRule="auto"/>
               <w:ind w:left="43"/>
               <w:jc w:val="center"/>
-            </w:pPr>
-            <w:r>
-              <w:rPr>
+              <w:rPr>
+                <w:rFonts w:ascii="Times New Roman" w:hAnsi="Times New Roman" w:cs="Times New Roman"/>
+              </w:rPr>
+            </w:pPr>
+            <w:r>
+              <w:rPr>
+                <w:rFonts w:ascii="Times New Roman" w:hAnsi="Times New Roman" w:cs="Times New Roman"/>
                 <w:sz w:val="18"/>
               </w:rPr>
               <w:t>2</w:t>
@@ -239,9 +353,13 @@
           <w:p>
             <w:pPr>
               <w:spacing w:line="259" w:lineRule="auto"/>
-            </w:pPr>
-            <w:r>
-              <w:rPr>
+              <w:rPr>
+                <w:rFonts w:ascii="Times New Roman" w:hAnsi="Times New Roman" w:cs="Times New Roman"/>
+              </w:rPr>
+            </w:pPr>
+            <w:r>
+              <w:rPr>
+                <w:rFonts w:ascii="Times New Roman" w:hAnsi="Times New Roman" w:cs="Times New Roman"/>
                 <w:sz w:val="18"/>
               </w:rPr>
               <w:t>Регистрация постояльцев в гостинице (см. п. 9.3)</w:t>
@@ -252,6 +370,7 @@
       <w:tr>
         <w:trPr>
           <w:trHeight w:val="310"/>
+          <w:jc w:val="center"/>
         </w:trPr>
         <w:tc>
           <w:tcPr>
@@ -268,9 +387,13 @@
               <w:spacing w:line="259" w:lineRule="auto"/>
               <w:ind w:left="43"/>
               <w:jc w:val="center"/>
-            </w:pPr>
-            <w:r>
-              <w:rPr>
+              <w:rPr>
+                <w:rFonts w:ascii="Times New Roman" w:hAnsi="Times New Roman" w:cs="Times New Roman"/>
+              </w:rPr>
+            </w:pPr>
+            <w:r>
+              <w:rPr>
+                <w:rFonts w:ascii="Times New Roman" w:hAnsi="Times New Roman" w:cs="Times New Roman"/>
                 <w:sz w:val="18"/>
               </w:rPr>
               <w:t>3</w:t>
@@ -290,9 +413,13 @@
           <w:p>
             <w:pPr>
               <w:spacing w:line="259" w:lineRule="auto"/>
-            </w:pPr>
-            <w:r>
-              <w:rPr>
+              <w:rPr>
+                <w:rFonts w:ascii="Times New Roman" w:hAnsi="Times New Roman" w:cs="Times New Roman"/>
+              </w:rPr>
+            </w:pPr>
+            <w:r>
+              <w:rPr>
+                <w:rFonts w:ascii="Times New Roman" w:hAnsi="Times New Roman" w:cs="Times New Roman"/>
                 <w:sz w:val="18"/>
               </w:rPr>
               <w:t>Регистрация больных в поликлинике (см. п. 9.4)</w:t>
@@ -303,6 +430,7 @@
       <w:tr>
         <w:trPr>
           <w:trHeight w:val="310"/>
+          <w:jc w:val="center"/>
         </w:trPr>
         <w:tc>
           <w:tcPr>
@@ -319,9 +447,13 @@
               <w:spacing w:line="259" w:lineRule="auto"/>
               <w:ind w:left="43"/>
               <w:jc w:val="center"/>
-            </w:pPr>
-            <w:r>
-              <w:rPr>
+              <w:rPr>
+                <w:rFonts w:ascii="Times New Roman" w:hAnsi="Times New Roman" w:cs="Times New Roman"/>
+              </w:rPr>
+            </w:pPr>
+            <w:r>
+              <w:rPr>
+                <w:rFonts w:ascii="Times New Roman" w:hAnsi="Times New Roman" w:cs="Times New Roman"/>
                 <w:sz w:val="18"/>
               </w:rPr>
               <w:t>4</w:t>
@@ -341,9 +473,13 @@
           <w:p>
             <w:pPr>
               <w:spacing w:line="259" w:lineRule="auto"/>
-            </w:pPr>
-            <w:r>
-              <w:rPr>
+              <w:rPr>
+                <w:rFonts w:ascii="Times New Roman" w:hAnsi="Times New Roman" w:cs="Times New Roman"/>
+              </w:rPr>
+            </w:pPr>
+            <w:r>
+              <w:rPr>
+                <w:rFonts w:ascii="Times New Roman" w:hAnsi="Times New Roman" w:cs="Times New Roman"/>
                 <w:sz w:val="18"/>
               </w:rPr>
               <w:t>Продажа авиабилетов (см. п. 9.5)</w:t>
@@ -354,6 +490,7 @@
       <w:tr>
         <w:trPr>
           <w:trHeight w:val="310"/>
+          <w:jc w:val="center"/>
         </w:trPr>
         <w:tc>
           <w:tcPr>
@@ -370,9 +507,13 @@
               <w:spacing w:line="259" w:lineRule="auto"/>
               <w:ind w:left="43"/>
               <w:jc w:val="center"/>
-            </w:pPr>
-            <w:r>
-              <w:rPr>
+              <w:rPr>
+                <w:rFonts w:ascii="Times New Roman" w:hAnsi="Times New Roman" w:cs="Times New Roman"/>
+              </w:rPr>
+            </w:pPr>
+            <w:r>
+              <w:rPr>
+                <w:rFonts w:ascii="Times New Roman" w:hAnsi="Times New Roman" w:cs="Times New Roman"/>
                 <w:sz w:val="18"/>
               </w:rPr>
               <w:t>5</w:t>
@@ -392,9 +533,13 @@
           <w:p>
             <w:pPr>
               <w:spacing w:line="259" w:lineRule="auto"/>
-            </w:pPr>
-            <w:r>
-              <w:rPr>
+              <w:rPr>
+                <w:rFonts w:ascii="Times New Roman" w:hAnsi="Times New Roman" w:cs="Times New Roman"/>
+              </w:rPr>
+            </w:pPr>
+            <w:r>
+              <w:rPr>
+                <w:rFonts w:ascii="Times New Roman" w:hAnsi="Times New Roman" w:cs="Times New Roman"/>
                 <w:sz w:val="18"/>
               </w:rPr>
               <w:t>Обслуживание клиентов оператора сотовой связи (см. п. 9.6)</w:t>
@@ -407,24 +552,39 @@
       <w:pPr>
         <w:spacing w:after="13"/>
         <w:ind w:left="5333" w:hanging="10"/>
+        <w:jc w:val="right"/>
+        <w:rPr>
+          <w:rFonts w:ascii="Times New Roman" w:eastAsia="Calibri" w:hAnsi="Times New Roman" w:cs="Times New Roman"/>
+          <w:i/>
+        </w:rPr>
       </w:pPr>
-      <w:r>
-        <w:rPr>
-          <w:rFonts w:ascii="Calibri" w:eastAsia="Calibri" w:hAnsi="Calibri" w:cs="Calibri"/>
+    </w:p>
+    <w:p>
+      <w:pPr>
+        <w:spacing w:after="13"/>
+        <w:ind w:left="5333" w:hanging="10"/>
+        <w:jc w:val="right"/>
+        <w:rPr>
+          <w:rFonts w:ascii="Times New Roman" w:hAnsi="Times New Roman" w:cs="Times New Roman"/>
+        </w:rPr>
+      </w:pPr>
+      <w:r>
+        <w:rPr>
+          <w:rFonts w:ascii="Times New Roman" w:eastAsia="Calibri" w:hAnsi="Times New Roman" w:cs="Times New Roman"/>
           <w:i/>
         </w:rPr>
-        <w:t>Таблица 8.2</w:t>
+        <w:t>Таблица 2</w:t>
       </w:r>
     </w:p>
     <w:tbl>
       <w:tblPr>
         <w:tblStyle w:val="TableGrid"/>
         <w:tblW w:w="6453" w:type="dxa"/>
-        <w:tblInd w:w="5" w:type="dxa"/>
+        <w:jc w:val="center"/>
+        <w:tblInd w:w="0" w:type="dxa"/>
         <w:tblCellMar>
           <w:top w:w="67" w:type="dxa"/>
           <w:left w:w="57" w:type="dxa"/>
-          <w:bottom w:w="0" w:type="dxa"/>
           <w:right w:w="99" w:type="dxa"/>
         </w:tblCellMar>
         <w:tblLook w:val="04A0" w:firstRow="1" w:lastRow="0" w:firstColumn="1" w:lastColumn="0" w:noHBand="0" w:noVBand="1"/>
@@ -436,6 +596,7 @@
       <w:tr>
         <w:trPr>
           <w:trHeight w:val="294"/>
+          <w:jc w:val="center"/>
         </w:trPr>
         <w:tc>
           <w:tcPr>
@@ -451,9 +612,13 @@
             <w:pPr>
               <w:spacing w:line="259" w:lineRule="auto"/>
               <w:ind w:left="43"/>
-            </w:pPr>
-            <w:r>
-              <w:rPr>
+              <w:rPr>
+                <w:rFonts w:ascii="Times New Roman" w:hAnsi="Times New Roman" w:cs="Times New Roman"/>
+              </w:rPr>
+            </w:pPr>
+            <w:r>
+              <w:rPr>
+                <w:rFonts w:ascii="Times New Roman" w:hAnsi="Times New Roman" w:cs="Times New Roman"/>
                 <w:sz w:val="16"/>
               </w:rPr>
               <w:t>№ п/п</w:t>
@@ -475,9 +640,13 @@
               <w:spacing w:line="259" w:lineRule="auto"/>
               <w:ind w:left="43"/>
               <w:jc w:val="center"/>
-            </w:pPr>
-            <w:r>
-              <w:rPr>
+              <w:rPr>
+                <w:rFonts w:ascii="Times New Roman" w:hAnsi="Times New Roman" w:cs="Times New Roman"/>
+              </w:rPr>
+            </w:pPr>
+            <w:r>
+              <w:rPr>
+                <w:rFonts w:ascii="Times New Roman" w:hAnsi="Times New Roman" w:cs="Times New Roman"/>
                 <w:sz w:val="16"/>
               </w:rPr>
               <w:t>Метод хеширования</w:t>
@@ -488,6 +657,7 @@
       <w:tr>
         <w:trPr>
           <w:trHeight w:val="310"/>
+          <w:jc w:val="center"/>
         </w:trPr>
         <w:tc>
           <w:tcPr>
@@ -504,9 +674,13 @@
               <w:spacing w:line="259" w:lineRule="auto"/>
               <w:ind w:left="43"/>
               <w:jc w:val="center"/>
-            </w:pPr>
-            <w:r>
-              <w:rPr>
+              <w:rPr>
+                <w:rFonts w:ascii="Times New Roman" w:hAnsi="Times New Roman" w:cs="Times New Roman"/>
+              </w:rPr>
+            </w:pPr>
+            <w:r>
+              <w:rPr>
+                <w:rFonts w:ascii="Times New Roman" w:hAnsi="Times New Roman" w:cs="Times New Roman"/>
                 <w:sz w:val="18"/>
               </w:rPr>
               <w:t>0</w:t>
@@ -526,9 +700,13 @@
           <w:p>
             <w:pPr>
               <w:spacing w:line="259" w:lineRule="auto"/>
-            </w:pPr>
-            <w:r>
-              <w:rPr>
+              <w:rPr>
+                <w:rFonts w:ascii="Times New Roman" w:hAnsi="Times New Roman" w:cs="Times New Roman"/>
+              </w:rPr>
+            </w:pPr>
+            <w:r>
+              <w:rPr>
+                <w:rFonts w:ascii="Times New Roman" w:hAnsi="Times New Roman" w:cs="Times New Roman"/>
                 <w:sz w:val="18"/>
               </w:rPr>
               <w:t>Открытое хеширование</w:t>
@@ -539,6 +717,7 @@
       <w:tr>
         <w:trPr>
           <w:trHeight w:val="310"/>
+          <w:jc w:val="center"/>
         </w:trPr>
         <w:tc>
           <w:tcPr>
@@ -555,9 +734,13 @@
               <w:spacing w:line="259" w:lineRule="auto"/>
               <w:ind w:left="43"/>
               <w:jc w:val="center"/>
-            </w:pPr>
-            <w:r>
-              <w:rPr>
+              <w:rPr>
+                <w:rFonts w:ascii="Times New Roman" w:hAnsi="Times New Roman" w:cs="Times New Roman"/>
+              </w:rPr>
+            </w:pPr>
+            <w:r>
+              <w:rPr>
+                <w:rFonts w:ascii="Times New Roman" w:hAnsi="Times New Roman" w:cs="Times New Roman"/>
                 <w:sz w:val="18"/>
               </w:rPr>
               <w:t>1</w:t>
@@ -577,9 +760,13 @@
           <w:p>
             <w:pPr>
               <w:spacing w:line="259" w:lineRule="auto"/>
-            </w:pPr>
-            <w:r>
-              <w:rPr>
+              <w:rPr>
+                <w:rFonts w:ascii="Times New Roman" w:hAnsi="Times New Roman" w:cs="Times New Roman"/>
+              </w:rPr>
+            </w:pPr>
+            <w:r>
+              <w:rPr>
+                <w:rFonts w:ascii="Times New Roman" w:hAnsi="Times New Roman" w:cs="Times New Roman"/>
                 <w:sz w:val="18"/>
               </w:rPr>
               <w:t>Закрытое хеширование с линейным опробованием</w:t>
@@ -590,6 +777,7 @@
       <w:tr>
         <w:trPr>
           <w:trHeight w:val="310"/>
+          <w:jc w:val="center"/>
         </w:trPr>
         <w:tc>
           <w:tcPr>
@@ -606,9 +794,13 @@
               <w:spacing w:line="259" w:lineRule="auto"/>
               <w:ind w:left="43"/>
               <w:jc w:val="center"/>
-            </w:pPr>
-            <w:r>
-              <w:rPr>
+              <w:rPr>
+                <w:rFonts w:ascii="Times New Roman" w:hAnsi="Times New Roman" w:cs="Times New Roman"/>
+              </w:rPr>
+            </w:pPr>
+            <w:r>
+              <w:rPr>
+                <w:rFonts w:ascii="Times New Roman" w:hAnsi="Times New Roman" w:cs="Times New Roman"/>
                 <w:sz w:val="18"/>
               </w:rPr>
               <w:t>2</w:t>
@@ -628,9 +820,13 @@
           <w:p>
             <w:pPr>
               <w:spacing w:line="259" w:lineRule="auto"/>
-            </w:pPr>
-            <w:r>
-              <w:rPr>
+              <w:rPr>
+                <w:rFonts w:ascii="Times New Roman" w:hAnsi="Times New Roman" w:cs="Times New Roman"/>
+              </w:rPr>
+            </w:pPr>
+            <w:r>
+              <w:rPr>
+                <w:rFonts w:ascii="Times New Roman" w:hAnsi="Times New Roman" w:cs="Times New Roman"/>
                 <w:sz w:val="18"/>
               </w:rPr>
               <w:t>Закрытое хеширование с квадратичным опробованием</w:t>
@@ -641,6 +837,7 @@
       <w:tr>
         <w:trPr>
           <w:trHeight w:val="310"/>
+          <w:jc w:val="center"/>
         </w:trPr>
         <w:tc>
           <w:tcPr>
@@ -657,9 +854,13 @@
               <w:spacing w:line="259" w:lineRule="auto"/>
               <w:ind w:left="43"/>
               <w:jc w:val="center"/>
-            </w:pPr>
-            <w:r>
-              <w:rPr>
+              <w:rPr>
+                <w:rFonts w:ascii="Times New Roman" w:hAnsi="Times New Roman" w:cs="Times New Roman"/>
+              </w:rPr>
+            </w:pPr>
+            <w:r>
+              <w:rPr>
+                <w:rFonts w:ascii="Times New Roman" w:hAnsi="Times New Roman" w:cs="Times New Roman"/>
                 <w:sz w:val="18"/>
               </w:rPr>
               <w:t>3</w:t>
@@ -679,9 +880,13 @@
           <w:p>
             <w:pPr>
               <w:spacing w:line="259" w:lineRule="auto"/>
-            </w:pPr>
-            <w:r>
-              <w:rPr>
+              <w:rPr>
+                <w:rFonts w:ascii="Times New Roman" w:hAnsi="Times New Roman" w:cs="Times New Roman"/>
+              </w:rPr>
+            </w:pPr>
+            <w:r>
+              <w:rPr>
+                <w:rFonts w:ascii="Times New Roman" w:hAnsi="Times New Roman" w:cs="Times New Roman"/>
                 <w:sz w:val="18"/>
               </w:rPr>
               <w:t>Закрытое хеширование с двойным хешированием</w:t>
@@ -694,24 +899,37 @@
       <w:pPr>
         <w:spacing w:after="13"/>
         <w:ind w:left="5336" w:hanging="10"/>
+        <w:rPr>
+          <w:rFonts w:ascii="Times New Roman" w:eastAsia="Calibri" w:hAnsi="Times New Roman" w:cs="Times New Roman"/>
+          <w:i/>
+        </w:rPr>
       </w:pPr>
-      <w:r>
-        <w:rPr>
-          <w:rFonts w:ascii="Calibri" w:eastAsia="Calibri" w:hAnsi="Calibri" w:cs="Calibri"/>
+    </w:p>
+    <w:p>
+      <w:pPr>
+        <w:spacing w:after="13"/>
+        <w:ind w:left="5336" w:hanging="10"/>
+        <w:jc w:val="right"/>
+        <w:rPr>
+          <w:rFonts w:ascii="Times New Roman" w:hAnsi="Times New Roman" w:cs="Times New Roman"/>
+        </w:rPr>
+      </w:pPr>
+      <w:r>
+        <w:rPr>
+          <w:rFonts w:ascii="Times New Roman" w:eastAsia="Calibri" w:hAnsi="Times New Roman" w:cs="Times New Roman"/>
           <w:i/>
         </w:rPr>
-        <w:t>Таблица 8.3</w:t>
+        <w:t>Таблица 3</w:t>
       </w:r>
     </w:p>
     <w:tbl>
       <w:tblPr>
         <w:tblStyle w:val="TableGrid"/>
         <w:tblW w:w="6453" w:type="dxa"/>
-        <w:tblInd w:w="5" w:type="dxa"/>
+        <w:jc w:val="center"/>
+        <w:tblInd w:w="0" w:type="dxa"/>
         <w:tblCellMar>
           <w:top w:w="67" w:type="dxa"/>
-          <w:left w:w="0" w:type="dxa"/>
-          <w:bottom w:w="0" w:type="dxa"/>
           <w:right w:w="99" w:type="dxa"/>
         </w:tblCellMar>
         <w:tblLook w:val="04A0" w:firstRow="1" w:lastRow="0" w:firstColumn="1" w:lastColumn="0" w:noHBand="0" w:noVBand="1"/>
@@ -724,6 +942,7 @@
       <w:tr>
         <w:trPr>
           <w:trHeight w:val="294"/>
+          <w:jc w:val="center"/>
         </w:trPr>
         <w:tc>
           <w:tcPr>
@@ -739,9 +958,13 @@
             <w:pPr>
               <w:spacing w:line="259" w:lineRule="auto"/>
               <w:ind w:left="99"/>
-            </w:pPr>
-            <w:r>
-              <w:rPr>
+              <w:rPr>
+                <w:rFonts w:ascii="Times New Roman" w:hAnsi="Times New Roman" w:cs="Times New Roman"/>
+              </w:rPr>
+            </w:pPr>
+            <w:r>
+              <w:rPr>
+                <w:rFonts w:ascii="Times New Roman" w:hAnsi="Times New Roman" w:cs="Times New Roman"/>
                 <w:sz w:val="16"/>
               </w:rPr>
               <w:t>№ п/п</w:t>
@@ -761,6 +984,9 @@
           <w:p>
             <w:pPr>
               <w:spacing w:after="160" w:line="259" w:lineRule="auto"/>
+              <w:rPr>
+                <w:rFonts w:ascii="Times New Roman" w:hAnsi="Times New Roman" w:cs="Times New Roman"/>
+              </w:rPr>
             </w:pPr>
           </w:p>
         </w:tc>
@@ -777,9 +1003,13 @@
           <w:p>
             <w:pPr>
               <w:spacing w:line="259" w:lineRule="auto"/>
-            </w:pPr>
-            <w:r>
-              <w:rPr>
+              <w:rPr>
+                <w:rFonts w:ascii="Times New Roman" w:hAnsi="Times New Roman" w:cs="Times New Roman"/>
+              </w:rPr>
+            </w:pPr>
+            <w:r>
+              <w:rPr>
+                <w:rFonts w:ascii="Times New Roman" w:hAnsi="Times New Roman" w:cs="Times New Roman"/>
                 <w:sz w:val="16"/>
               </w:rPr>
               <w:t>Метод сортировки</w:t>
@@ -790,6 +1020,7 @@
       <w:tr>
         <w:trPr>
           <w:trHeight w:val="17"/>
+          <w:jc w:val="center"/>
         </w:trPr>
         <w:tc>
           <w:tcPr>
@@ -806,9 +1037,13 @@
               <w:spacing w:line="259" w:lineRule="auto"/>
               <w:ind w:left="99"/>
               <w:jc w:val="center"/>
-            </w:pPr>
-            <w:r>
-              <w:rPr>
+              <w:rPr>
+                <w:rFonts w:ascii="Times New Roman" w:hAnsi="Times New Roman" w:cs="Times New Roman"/>
+              </w:rPr>
+            </w:pPr>
+            <w:r>
+              <w:rPr>
+                <w:rFonts w:ascii="Times New Roman" w:hAnsi="Times New Roman" w:cs="Times New Roman"/>
                 <w:sz w:val="18"/>
               </w:rPr>
               <w:t>0</w:t>
@@ -829,9 +1064,13 @@
             <w:pPr>
               <w:spacing w:line="259" w:lineRule="auto"/>
               <w:ind w:left="57"/>
-            </w:pPr>
-            <w:r>
-              <w:rPr>
+              <w:rPr>
+                <w:rFonts w:ascii="Times New Roman" w:hAnsi="Times New Roman" w:cs="Times New Roman"/>
+              </w:rPr>
+            </w:pPr>
+            <w:r>
+              <w:rPr>
+                <w:rFonts w:ascii="Times New Roman" w:hAnsi="Times New Roman" w:cs="Times New Roman"/>
                 <w:sz w:val="18"/>
               </w:rPr>
               <w:t>Подсчетом</w:t>
@@ -851,6 +1090,9 @@
           <w:p>
             <w:pPr>
               <w:spacing w:after="160" w:line="259" w:lineRule="auto"/>
+              <w:rPr>
+                <w:rFonts w:ascii="Times New Roman" w:hAnsi="Times New Roman" w:cs="Times New Roman"/>
+              </w:rPr>
             </w:pPr>
           </w:p>
         </w:tc>
@@ -858,6 +1100,7 @@
       <w:tr>
         <w:trPr>
           <w:trHeight w:val="310"/>
+          <w:jc w:val="center"/>
         </w:trPr>
         <w:tc>
           <w:tcPr>
@@ -874,9 +1117,13 @@
               <w:spacing w:line="259" w:lineRule="auto"/>
               <w:ind w:left="99"/>
               <w:jc w:val="center"/>
-            </w:pPr>
-            <w:r>
-              <w:rPr>
+              <w:rPr>
+                <w:rFonts w:ascii="Times New Roman" w:hAnsi="Times New Roman" w:cs="Times New Roman"/>
+              </w:rPr>
+            </w:pPr>
+            <w:r>
+              <w:rPr>
+                <w:rFonts w:ascii="Times New Roman" w:hAnsi="Times New Roman" w:cs="Times New Roman"/>
                 <w:sz w:val="18"/>
               </w:rPr>
               <w:t>1</w:t>
@@ -897,9 +1144,13 @@
             <w:pPr>
               <w:spacing w:line="259" w:lineRule="auto"/>
               <w:ind w:left="57"/>
-            </w:pPr>
-            <w:r>
-              <w:rPr>
+              <w:rPr>
+                <w:rFonts w:ascii="Times New Roman" w:hAnsi="Times New Roman" w:cs="Times New Roman"/>
+              </w:rPr>
+            </w:pPr>
+            <w:r>
+              <w:rPr>
+                <w:rFonts w:ascii="Times New Roman" w:hAnsi="Times New Roman" w:cs="Times New Roman"/>
                 <w:sz w:val="18"/>
               </w:rPr>
               <w:t>Включением</w:t>
@@ -919,6 +1170,9 @@
           <w:p>
             <w:pPr>
               <w:spacing w:after="160" w:line="259" w:lineRule="auto"/>
+              <w:rPr>
+                <w:rFonts w:ascii="Times New Roman" w:hAnsi="Times New Roman" w:cs="Times New Roman"/>
+              </w:rPr>
             </w:pPr>
           </w:p>
         </w:tc>
@@ -926,6 +1180,7 @@
       <w:tr>
         <w:trPr>
           <w:trHeight w:val="310"/>
+          <w:jc w:val="center"/>
         </w:trPr>
         <w:tc>
           <w:tcPr>
@@ -942,9 +1197,13 @@
               <w:spacing w:line="259" w:lineRule="auto"/>
               <w:ind w:left="99"/>
               <w:jc w:val="center"/>
-            </w:pPr>
-            <w:r>
-              <w:rPr>
+              <w:rPr>
+                <w:rFonts w:ascii="Times New Roman" w:hAnsi="Times New Roman" w:cs="Times New Roman"/>
+              </w:rPr>
+            </w:pPr>
+            <w:r>
+              <w:rPr>
+                <w:rFonts w:ascii="Times New Roman" w:hAnsi="Times New Roman" w:cs="Times New Roman"/>
                 <w:sz w:val="18"/>
               </w:rPr>
               <w:t>2</w:t>
@@ -965,9 +1224,13 @@
             <w:pPr>
               <w:spacing w:line="259" w:lineRule="auto"/>
               <w:ind w:left="57"/>
-            </w:pPr>
-            <w:r>
-              <w:rPr>
+              <w:rPr>
+                <w:rFonts w:ascii="Times New Roman" w:hAnsi="Times New Roman" w:cs="Times New Roman"/>
+              </w:rPr>
+            </w:pPr>
+            <w:r>
+              <w:rPr>
+                <w:rFonts w:ascii="Times New Roman" w:hAnsi="Times New Roman" w:cs="Times New Roman"/>
                 <w:sz w:val="18"/>
               </w:rPr>
               <w:t>Извлечением</w:t>
@@ -987,6 +1250,9 @@
           <w:p>
             <w:pPr>
               <w:spacing w:after="160" w:line="259" w:lineRule="auto"/>
+              <w:rPr>
+                <w:rFonts w:ascii="Times New Roman" w:hAnsi="Times New Roman" w:cs="Times New Roman"/>
+              </w:rPr>
             </w:pPr>
           </w:p>
         </w:tc>
@@ -994,6 +1260,7 @@
       <w:tr>
         <w:trPr>
           <w:trHeight w:val="310"/>
+          <w:jc w:val="center"/>
         </w:trPr>
         <w:tc>
           <w:tcPr>
@@ -1010,9 +1277,13 @@
               <w:spacing w:line="259" w:lineRule="auto"/>
               <w:ind w:left="99"/>
               <w:jc w:val="center"/>
-            </w:pPr>
-            <w:r>
-              <w:rPr>
+              <w:rPr>
+                <w:rFonts w:ascii="Times New Roman" w:hAnsi="Times New Roman" w:cs="Times New Roman"/>
+              </w:rPr>
+            </w:pPr>
+            <w:r>
+              <w:rPr>
+                <w:rFonts w:ascii="Times New Roman" w:hAnsi="Times New Roman" w:cs="Times New Roman"/>
                 <w:sz w:val="18"/>
               </w:rPr>
               <w:t>3</w:t>
@@ -1033,15 +1304,17 @@
             <w:pPr>
               <w:spacing w:line="259" w:lineRule="auto"/>
               <w:ind w:left="57"/>
-            </w:pPr>
-            <w:proofErr w:type="spellStart"/>
-            <w:r>
-              <w:rPr>
+              <w:rPr>
+                <w:rFonts w:ascii="Times New Roman" w:hAnsi="Times New Roman" w:cs="Times New Roman"/>
+              </w:rPr>
+            </w:pPr>
+            <w:r>
+              <w:rPr>
+                <w:rFonts w:ascii="Times New Roman" w:hAnsi="Times New Roman" w:cs="Times New Roman"/>
                 <w:sz w:val="18"/>
               </w:rPr>
               <w:t>Шейкерная</w:t>
             </w:r>
-            <w:proofErr w:type="spellEnd"/>
           </w:p>
         </w:tc>
         <w:tc>
@@ -1057,6 +1330,9 @@
           <w:p>
             <w:pPr>
               <w:spacing w:after="160" w:line="259" w:lineRule="auto"/>
+              <w:rPr>
+                <w:rFonts w:ascii="Times New Roman" w:hAnsi="Times New Roman" w:cs="Times New Roman"/>
+              </w:rPr>
             </w:pPr>
           </w:p>
         </w:tc>
@@ -1064,6 +1340,7 @@
       <w:tr>
         <w:trPr>
           <w:trHeight w:val="310"/>
+          <w:jc w:val="center"/>
         </w:trPr>
         <w:tc>
           <w:tcPr>
@@ -1080,9 +1357,13 @@
               <w:spacing w:line="259" w:lineRule="auto"/>
               <w:ind w:left="99"/>
               <w:jc w:val="center"/>
-            </w:pPr>
-            <w:r>
-              <w:rPr>
+              <w:rPr>
+                <w:rFonts w:ascii="Times New Roman" w:hAnsi="Times New Roman" w:cs="Times New Roman"/>
+              </w:rPr>
+            </w:pPr>
+            <w:r>
+              <w:rPr>
+                <w:rFonts w:ascii="Times New Roman" w:hAnsi="Times New Roman" w:cs="Times New Roman"/>
                 <w:sz w:val="18"/>
               </w:rPr>
               <w:t>4</w:t>
@@ -1103,9 +1384,13 @@
             <w:pPr>
               <w:spacing w:line="259" w:lineRule="auto"/>
               <w:ind w:left="57"/>
-            </w:pPr>
-            <w:r>
-              <w:rPr>
+              <w:rPr>
+                <w:rFonts w:ascii="Times New Roman" w:hAnsi="Times New Roman" w:cs="Times New Roman"/>
+              </w:rPr>
+            </w:pPr>
+            <w:r>
+              <w:rPr>
+                <w:rFonts w:ascii="Times New Roman" w:hAnsi="Times New Roman" w:cs="Times New Roman"/>
                 <w:sz w:val="18"/>
               </w:rPr>
               <w:t>Быстрая (Хоара)</w:t>
@@ -1125,6 +1410,9 @@
           <w:p>
             <w:pPr>
               <w:spacing w:after="160" w:line="259" w:lineRule="auto"/>
+              <w:rPr>
+                <w:rFonts w:ascii="Times New Roman" w:hAnsi="Times New Roman" w:cs="Times New Roman"/>
+              </w:rPr>
             </w:pPr>
           </w:p>
         </w:tc>
@@ -1132,6 +1420,7 @@
       <w:tr>
         <w:trPr>
           <w:trHeight w:val="310"/>
+          <w:jc w:val="center"/>
         </w:trPr>
         <w:tc>
           <w:tcPr>
@@ -1148,9 +1437,13 @@
               <w:spacing w:line="259" w:lineRule="auto"/>
               <w:ind w:left="99"/>
               <w:jc w:val="center"/>
-            </w:pPr>
-            <w:r>
-              <w:rPr>
+              <w:rPr>
+                <w:rFonts w:ascii="Times New Roman" w:hAnsi="Times New Roman" w:cs="Times New Roman"/>
+              </w:rPr>
+            </w:pPr>
+            <w:r>
+              <w:rPr>
+                <w:rFonts w:ascii="Times New Roman" w:hAnsi="Times New Roman" w:cs="Times New Roman"/>
                 <w:sz w:val="18"/>
               </w:rPr>
               <w:t>5</w:t>
@@ -1171,9 +1464,13 @@
             <w:pPr>
               <w:spacing w:line="259" w:lineRule="auto"/>
               <w:ind w:left="57"/>
-            </w:pPr>
-            <w:r>
-              <w:rPr>
+              <w:rPr>
+                <w:rFonts w:ascii="Times New Roman" w:hAnsi="Times New Roman" w:cs="Times New Roman"/>
+              </w:rPr>
+            </w:pPr>
+            <w:r>
+              <w:rPr>
+                <w:rFonts w:ascii="Times New Roman" w:hAnsi="Times New Roman" w:cs="Times New Roman"/>
                 <w:sz w:val="18"/>
               </w:rPr>
               <w:t>Слиянием</w:t>
@@ -1193,6 +1490,9 @@
           <w:p>
             <w:pPr>
               <w:spacing w:after="160" w:line="259" w:lineRule="auto"/>
+              <w:rPr>
+                <w:rFonts w:ascii="Times New Roman" w:hAnsi="Times New Roman" w:cs="Times New Roman"/>
+              </w:rPr>
             </w:pPr>
           </w:p>
         </w:tc>
@@ -1200,6 +1500,7 @@
       <w:tr>
         <w:trPr>
           <w:trHeight w:val="310"/>
+          <w:jc w:val="center"/>
         </w:trPr>
         <w:tc>
           <w:tcPr>
@@ -1216,9 +1517,13 @@
               <w:spacing w:line="259" w:lineRule="auto"/>
               <w:ind w:left="99"/>
               <w:jc w:val="center"/>
-            </w:pPr>
-            <w:r>
-              <w:rPr>
+              <w:rPr>
+                <w:rFonts w:ascii="Times New Roman" w:hAnsi="Times New Roman" w:cs="Times New Roman"/>
+              </w:rPr>
+            </w:pPr>
+            <w:r>
+              <w:rPr>
+                <w:rFonts w:ascii="Times New Roman" w:hAnsi="Times New Roman" w:cs="Times New Roman"/>
                 <w:sz w:val="18"/>
               </w:rPr>
               <w:t>6</w:t>
@@ -1239,9 +1544,13 @@
             <w:pPr>
               <w:spacing w:line="259" w:lineRule="auto"/>
               <w:ind w:left="57"/>
-            </w:pPr>
-            <w:r>
-              <w:rPr>
+              <w:rPr>
+                <w:rFonts w:ascii="Times New Roman" w:hAnsi="Times New Roman" w:cs="Times New Roman"/>
+              </w:rPr>
+            </w:pPr>
+            <w:r>
+              <w:rPr>
+                <w:rFonts w:ascii="Times New Roman" w:hAnsi="Times New Roman" w:cs="Times New Roman"/>
                 <w:sz w:val="18"/>
               </w:rPr>
               <w:t>Распределением</w:t>
@@ -1261,6 +1570,9 @@
           <w:p>
             <w:pPr>
               <w:spacing w:after="160" w:line="259" w:lineRule="auto"/>
+              <w:rPr>
+                <w:rFonts w:ascii="Times New Roman" w:hAnsi="Times New Roman" w:cs="Times New Roman"/>
+              </w:rPr>
             </w:pPr>
           </w:p>
         </w:tc>
@@ -1270,24 +1582,53 @@
       <w:pPr>
         <w:spacing w:after="13"/>
         <w:ind w:left="5338" w:hanging="10"/>
+        <w:rPr>
+          <w:rFonts w:ascii="Times New Roman" w:eastAsia="Calibri" w:hAnsi="Times New Roman" w:cs="Times New Roman"/>
+          <w:i/>
+        </w:rPr>
       </w:pPr>
-      <w:r>
-        <w:rPr>
-          <w:rFonts w:ascii="Calibri" w:eastAsia="Calibri" w:hAnsi="Calibri" w:cs="Calibri"/>
+    </w:p>
+    <w:p>
+      <w:pPr>
+        <w:spacing w:after="13"/>
+        <w:ind w:left="5338" w:hanging="10"/>
+        <w:jc w:val="right"/>
+        <w:rPr>
+          <w:rFonts w:ascii="Times New Roman" w:hAnsi="Times New Roman" w:cs="Times New Roman"/>
+        </w:rPr>
+      </w:pPr>
+      <w:r>
+        <w:rPr>
+          <w:rFonts w:ascii="Times New Roman" w:eastAsia="Calibri" w:hAnsi="Times New Roman" w:cs="Times New Roman"/>
           <w:i/>
         </w:rPr>
-        <w:t>Таблица 8.4</w:t>
+        <w:t>Таблица</w:t>
+      </w:r>
+      <w:r>
+        <w:rPr>
+          <w:rFonts w:ascii="Times New Roman" w:eastAsia="Calibri" w:hAnsi="Times New Roman" w:cs="Times New Roman"/>
+          <w:i/>
+          <w:lang w:val="en-US"/>
+        </w:rPr>
+        <w:t xml:space="preserve"> </w:t>
+      </w:r>
+      <w:r>
+        <w:rPr>
+          <w:rFonts w:ascii="Times New Roman" w:eastAsia="Calibri" w:hAnsi="Times New Roman" w:cs="Times New Roman"/>
+          <w:i/>
+        </w:rPr>
+        <w:t>4</w:t>
       </w:r>
     </w:p>
     <w:tbl>
       <w:tblPr>
         <w:tblStyle w:val="TableGrid"/>
         <w:tblW w:w="6453" w:type="dxa"/>
-        <w:tblInd w:w="5" w:type="dxa"/>
+        <w:jc w:val="center"/>
+        <w:tblInd w:w="0" w:type="dxa"/>
         <w:tblCellMar>
           <w:top w:w="67" w:type="dxa"/>
           <w:left w:w="57" w:type="dxa"/>
-          <w:bottom w:w="0" w:type="dxa"/>
           <w:right w:w="99" w:type="dxa"/>
         </w:tblCellMar>
         <w:tblLook w:val="04A0" w:firstRow="1" w:lastRow="0" w:firstColumn="1" w:lastColumn="0" w:noHBand="0" w:noVBand="1"/>
@@ -1299,6 +1640,7 @@
       <w:tr>
         <w:trPr>
           <w:trHeight w:val="294"/>
+          <w:jc w:val="center"/>
         </w:trPr>
         <w:tc>
           <w:tcPr>
@@ -1314,9 +1656,13 @@
             <w:pPr>
               <w:spacing w:line="259" w:lineRule="auto"/>
               <w:ind w:left="43"/>
-            </w:pPr>
-            <w:r>
-              <w:rPr>
+              <w:rPr>
+                <w:rFonts w:ascii="Times New Roman" w:hAnsi="Times New Roman" w:cs="Times New Roman"/>
+              </w:rPr>
+            </w:pPr>
+            <w:r>
+              <w:rPr>
+                <w:rFonts w:ascii="Times New Roman" w:hAnsi="Times New Roman" w:cs="Times New Roman"/>
                 <w:sz w:val="16"/>
               </w:rPr>
               <w:t>№ п/п</w:t>
@@ -1338,9 +1684,13 @@
               <w:spacing w:line="259" w:lineRule="auto"/>
               <w:ind w:left="43"/>
               <w:jc w:val="center"/>
-            </w:pPr>
-            <w:r>
-              <w:rPr>
+              <w:rPr>
+                <w:rFonts w:ascii="Times New Roman" w:hAnsi="Times New Roman" w:cs="Times New Roman"/>
+              </w:rPr>
+            </w:pPr>
+            <w:r>
+              <w:rPr>
+                <w:rFonts w:ascii="Times New Roman" w:hAnsi="Times New Roman" w:cs="Times New Roman"/>
                 <w:sz w:val="16"/>
               </w:rPr>
               <w:t>Вид списка</w:t>
@@ -1351,6 +1701,7 @@
       <w:tr>
         <w:trPr>
           <w:trHeight w:val="310"/>
+          <w:jc w:val="center"/>
         </w:trPr>
         <w:tc>
           <w:tcPr>
@@ -1367,9 +1718,13 @@
               <w:spacing w:line="259" w:lineRule="auto"/>
               <w:ind w:left="43"/>
               <w:jc w:val="center"/>
-            </w:pPr>
-            <w:r>
-              <w:rPr>
+              <w:rPr>
+                <w:rFonts w:ascii="Times New Roman" w:hAnsi="Times New Roman" w:cs="Times New Roman"/>
+              </w:rPr>
+            </w:pPr>
+            <w:r>
+              <w:rPr>
+                <w:rFonts w:ascii="Times New Roman" w:hAnsi="Times New Roman" w:cs="Times New Roman"/>
                 <w:sz w:val="18"/>
               </w:rPr>
               <w:t>0</w:t>
@@ -1389,9 +1744,13 @@
           <w:p>
             <w:pPr>
               <w:spacing w:line="259" w:lineRule="auto"/>
-            </w:pPr>
-            <w:r>
-              <w:rPr>
+              <w:rPr>
+                <w:rFonts w:ascii="Times New Roman" w:hAnsi="Times New Roman" w:cs="Times New Roman"/>
+              </w:rPr>
+            </w:pPr>
+            <w:r>
+              <w:rPr>
+                <w:rFonts w:ascii="Times New Roman" w:hAnsi="Times New Roman" w:cs="Times New Roman"/>
                 <w:sz w:val="18"/>
               </w:rPr>
               <w:t>Линейный однонаправленный</w:t>
@@ -1402,6 +1761,7 @@
       <w:tr>
         <w:trPr>
           <w:trHeight w:val="310"/>
+          <w:jc w:val="center"/>
         </w:trPr>
         <w:tc>
           <w:tcPr>
@@ -1418,9 +1778,13 @@
               <w:spacing w:line="259" w:lineRule="auto"/>
               <w:ind w:left="43"/>
               <w:jc w:val="center"/>
-            </w:pPr>
-            <w:r>
-              <w:rPr>
+              <w:rPr>
+                <w:rFonts w:ascii="Times New Roman" w:hAnsi="Times New Roman" w:cs="Times New Roman"/>
+              </w:rPr>
+            </w:pPr>
+            <w:r>
+              <w:rPr>
+                <w:rFonts w:ascii="Times New Roman" w:hAnsi="Times New Roman" w:cs="Times New Roman"/>
                 <w:sz w:val="18"/>
               </w:rPr>
               <w:t>1</w:t>
@@ -1440,9 +1804,13 @@
           <w:p>
             <w:pPr>
               <w:spacing w:line="259" w:lineRule="auto"/>
-            </w:pPr>
-            <w:r>
-              <w:rPr>
+              <w:rPr>
+                <w:rFonts w:ascii="Times New Roman" w:hAnsi="Times New Roman" w:cs="Times New Roman"/>
+              </w:rPr>
+            </w:pPr>
+            <w:r>
+              <w:rPr>
+                <w:rFonts w:ascii="Times New Roman" w:hAnsi="Times New Roman" w:cs="Times New Roman"/>
                 <w:sz w:val="18"/>
               </w:rPr>
               <w:t>Линейный двунаправленный</w:t>
@@ -1453,6 +1821,7 @@
       <w:tr>
         <w:trPr>
           <w:trHeight w:val="310"/>
+          <w:jc w:val="center"/>
         </w:trPr>
         <w:tc>
           <w:tcPr>
@@ -1469,9 +1838,13 @@
               <w:spacing w:line="259" w:lineRule="auto"/>
               <w:ind w:left="43"/>
               <w:jc w:val="center"/>
-            </w:pPr>
-            <w:r>
-              <w:rPr>
+              <w:rPr>
+                <w:rFonts w:ascii="Times New Roman" w:hAnsi="Times New Roman" w:cs="Times New Roman"/>
+              </w:rPr>
+            </w:pPr>
+            <w:r>
+              <w:rPr>
+                <w:rFonts w:ascii="Times New Roman" w:hAnsi="Times New Roman" w:cs="Times New Roman"/>
                 <w:sz w:val="18"/>
               </w:rPr>
               <w:t>2</w:t>
@@ -1491,9 +1864,13 @@
           <w:p>
             <w:pPr>
               <w:spacing w:line="259" w:lineRule="auto"/>
-            </w:pPr>
-            <w:r>
-              <w:rPr>
+              <w:rPr>
+                <w:rFonts w:ascii="Times New Roman" w:hAnsi="Times New Roman" w:cs="Times New Roman"/>
+              </w:rPr>
+            </w:pPr>
+            <w:r>
+              <w:rPr>
+                <w:rFonts w:ascii="Times New Roman" w:hAnsi="Times New Roman" w:cs="Times New Roman"/>
                 <w:sz w:val="18"/>
               </w:rPr>
               <w:t>Циклический однонаправленный</w:t>
@@ -1504,6 +1881,7 @@
       <w:tr>
         <w:trPr>
           <w:trHeight w:val="310"/>
+          <w:jc w:val="center"/>
         </w:trPr>
         <w:tc>
           <w:tcPr>
@@ -1520,11 +1898,16 @@
               <w:spacing w:line="259" w:lineRule="auto"/>
               <w:ind w:left="43"/>
               <w:jc w:val="center"/>
-            </w:pPr>
-            <w:r>
-              <w:rPr>
-                <w:sz w:val="18"/>
-              </w:rPr>
+              <w:rPr>
+                <w:rFonts w:ascii="Times New Roman" w:hAnsi="Times New Roman" w:cs="Times New Roman"/>
+              </w:rPr>
+            </w:pPr>
+            <w:r>
+              <w:rPr>
+                <w:rFonts w:ascii="Times New Roman" w:hAnsi="Times New Roman" w:cs="Times New Roman"/>
+                <w:sz w:val="18"/>
+              </w:rPr>
+              <w:lastRenderedPageBreak/>
               <w:t>3</w:t>
             </w:r>
           </w:p>
@@ -1542,9 +1925,13 @@
           <w:p>
             <w:pPr>
               <w:spacing w:line="259" w:lineRule="auto"/>
-            </w:pPr>
-            <w:r>
-              <w:rPr>
+              <w:rPr>
+                <w:rFonts w:ascii="Times New Roman" w:hAnsi="Times New Roman" w:cs="Times New Roman"/>
+              </w:rPr>
+            </w:pPr>
+            <w:r>
+              <w:rPr>
+                <w:rFonts w:ascii="Times New Roman" w:hAnsi="Times New Roman" w:cs="Times New Roman"/>
                 <w:sz w:val="18"/>
               </w:rPr>
               <w:t>Циклический двунаправленный</w:t>
@@ -1555,6 +1942,7 @@
       <w:tr>
         <w:trPr>
           <w:trHeight w:val="310"/>
+          <w:jc w:val="center"/>
         </w:trPr>
         <w:tc>
           <w:tcPr>
@@ -1571,9 +1959,13 @@
               <w:spacing w:line="259" w:lineRule="auto"/>
               <w:ind w:left="43"/>
               <w:jc w:val="center"/>
-            </w:pPr>
-            <w:r>
-              <w:rPr>
+              <w:rPr>
+                <w:rFonts w:ascii="Times New Roman" w:hAnsi="Times New Roman" w:cs="Times New Roman"/>
+              </w:rPr>
+            </w:pPr>
+            <w:r>
+              <w:rPr>
+                <w:rFonts w:ascii="Times New Roman" w:hAnsi="Times New Roman" w:cs="Times New Roman"/>
                 <w:sz w:val="18"/>
               </w:rPr>
               <w:t>4</w:t>
@@ -1593,9 +1985,13 @@
           <w:p>
             <w:pPr>
               <w:spacing w:line="259" w:lineRule="auto"/>
-            </w:pPr>
-            <w:r>
-              <w:rPr>
+              <w:rPr>
+                <w:rFonts w:ascii="Times New Roman" w:hAnsi="Times New Roman" w:cs="Times New Roman"/>
+              </w:rPr>
+            </w:pPr>
+            <w:r>
+              <w:rPr>
+                <w:rFonts w:ascii="Times New Roman" w:hAnsi="Times New Roman" w:cs="Times New Roman"/>
                 <w:sz w:val="18"/>
               </w:rPr>
               <w:t>Слоеный</w:t>
@@ -1609,24 +2005,38 @@
         <w:spacing w:after="0"/>
         <w:ind w:left="10" w:right="-6" w:hanging="10"/>
         <w:jc w:val="right"/>
+        <w:rPr>
+          <w:rFonts w:ascii="Times New Roman" w:eastAsia="Calibri" w:hAnsi="Times New Roman" w:cs="Times New Roman"/>
+          <w:i/>
+        </w:rPr>
       </w:pPr>
-      <w:r>
-        <w:rPr>
-          <w:rFonts w:ascii="Calibri" w:eastAsia="Calibri" w:hAnsi="Calibri" w:cs="Calibri"/>
+    </w:p>
+    <w:p>
+      <w:pPr>
+        <w:spacing w:after="0"/>
+        <w:ind w:left="10" w:right="-6" w:hanging="10"/>
+        <w:jc w:val="right"/>
+        <w:rPr>
+          <w:rFonts w:ascii="Times New Roman" w:hAnsi="Times New Roman" w:cs="Times New Roman"/>
+        </w:rPr>
+      </w:pPr>
+      <w:r>
+        <w:rPr>
+          <w:rFonts w:ascii="Times New Roman" w:eastAsia="Calibri" w:hAnsi="Times New Roman" w:cs="Times New Roman"/>
           <w:i/>
         </w:rPr>
-        <w:t>Таблица 8.5</w:t>
+        <w:t>Таблица 5</w:t>
       </w:r>
     </w:p>
     <w:tbl>
       <w:tblPr>
         <w:tblStyle w:val="TableGrid"/>
         <w:tblW w:w="6453" w:type="dxa"/>
-        <w:tblInd w:w="5" w:type="dxa"/>
+        <w:jc w:val="center"/>
+        <w:tblInd w:w="0" w:type="dxa"/>
         <w:tblCellMar>
           <w:top w:w="39" w:type="dxa"/>
           <w:left w:w="57" w:type="dxa"/>
-          <w:bottom w:w="0" w:type="dxa"/>
           <w:right w:w="99" w:type="dxa"/>
         </w:tblCellMar>
         <w:tblLook w:val="04A0" w:firstRow="1" w:lastRow="0" w:firstColumn="1" w:lastColumn="0" w:noHBand="0" w:noVBand="1"/>
@@ -1639,6 +2049,7 @@
       <w:tr>
         <w:trPr>
           <w:trHeight w:val="238"/>
+          <w:jc w:val="center"/>
         </w:trPr>
         <w:tc>
           <w:tcPr>
@@ -1654,9 +2065,13 @@
             <w:pPr>
               <w:spacing w:line="259" w:lineRule="auto"/>
               <w:ind w:left="43"/>
-            </w:pPr>
-            <w:r>
-              <w:rPr>
+              <w:rPr>
+                <w:rFonts w:ascii="Times New Roman" w:hAnsi="Times New Roman" w:cs="Times New Roman"/>
+              </w:rPr>
+            </w:pPr>
+            <w:r>
+              <w:rPr>
+                <w:rFonts w:ascii="Times New Roman" w:hAnsi="Times New Roman" w:cs="Times New Roman"/>
                 <w:sz w:val="16"/>
               </w:rPr>
               <w:t>№ п/п</w:t>
@@ -1676,6 +2091,9 @@
           <w:p>
             <w:pPr>
               <w:spacing w:after="160" w:line="259" w:lineRule="auto"/>
+              <w:rPr>
+                <w:rFonts w:ascii="Times New Roman" w:hAnsi="Times New Roman" w:cs="Times New Roman"/>
+              </w:rPr>
             </w:pPr>
           </w:p>
         </w:tc>
@@ -1693,9 +2111,13 @@
             <w:pPr>
               <w:spacing w:line="259" w:lineRule="auto"/>
               <w:ind w:left="511"/>
-            </w:pPr>
-            <w:r>
-              <w:rPr>
+              <w:rPr>
+                <w:rFonts w:ascii="Times New Roman" w:hAnsi="Times New Roman" w:cs="Times New Roman"/>
+              </w:rPr>
+            </w:pPr>
+            <w:r>
+              <w:rPr>
+                <w:rFonts w:ascii="Times New Roman" w:hAnsi="Times New Roman" w:cs="Times New Roman"/>
                 <w:sz w:val="16"/>
               </w:rPr>
               <w:t>Метод обхода дерева</w:t>
@@ -1706,6 +2128,7 @@
       <w:tr>
         <w:trPr>
           <w:trHeight w:val="253"/>
+          <w:jc w:val="center"/>
         </w:trPr>
         <w:tc>
           <w:tcPr>
@@ -1722,12 +2145,15 @@
               <w:spacing w:line="259" w:lineRule="auto"/>
               <w:ind w:left="43"/>
               <w:jc w:val="center"/>
-            </w:pPr>
-            <w:r>
-              <w:rPr>
-                <w:sz w:val="18"/>
-              </w:rPr>
-              <w:lastRenderedPageBreak/>
+              <w:rPr>
+                <w:rFonts w:ascii="Times New Roman" w:hAnsi="Times New Roman" w:cs="Times New Roman"/>
+              </w:rPr>
+            </w:pPr>
+            <w:r>
+              <w:rPr>
+                <w:rFonts w:ascii="Times New Roman" w:hAnsi="Times New Roman" w:cs="Times New Roman"/>
+                <w:sz w:val="18"/>
+              </w:rPr>
               <w:t>0</w:t>
             </w:r>
           </w:p>
@@ -1745,9 +2171,13 @@
           <w:p>
             <w:pPr>
               <w:spacing w:line="259" w:lineRule="auto"/>
-            </w:pPr>
-            <w:r>
-              <w:rPr>
+              <w:rPr>
+                <w:rFonts w:ascii="Times New Roman" w:hAnsi="Times New Roman" w:cs="Times New Roman"/>
+              </w:rPr>
+            </w:pPr>
+            <w:r>
+              <w:rPr>
+                <w:rFonts w:ascii="Times New Roman" w:hAnsi="Times New Roman" w:cs="Times New Roman"/>
                 <w:sz w:val="18"/>
               </w:rPr>
               <w:t>Симметричный</w:t>
@@ -1767,6 +2197,9 @@
           <w:p>
             <w:pPr>
               <w:spacing w:after="160" w:line="259" w:lineRule="auto"/>
+              <w:rPr>
+                <w:rFonts w:ascii="Times New Roman" w:hAnsi="Times New Roman" w:cs="Times New Roman"/>
+              </w:rPr>
             </w:pPr>
           </w:p>
         </w:tc>
@@ -1774,6 +2207,7 @@
       <w:tr>
         <w:trPr>
           <w:trHeight w:val="253"/>
+          <w:jc w:val="center"/>
         </w:trPr>
         <w:tc>
           <w:tcPr>
@@ -1790,9 +2224,13 @@
               <w:spacing w:line="259" w:lineRule="auto"/>
               <w:ind w:left="43"/>
               <w:jc w:val="center"/>
-            </w:pPr>
-            <w:r>
-              <w:rPr>
+              <w:rPr>
+                <w:rFonts w:ascii="Times New Roman" w:hAnsi="Times New Roman" w:cs="Times New Roman"/>
+              </w:rPr>
+            </w:pPr>
+            <w:r>
+              <w:rPr>
+                <w:rFonts w:ascii="Times New Roman" w:hAnsi="Times New Roman" w:cs="Times New Roman"/>
                 <w:sz w:val="18"/>
               </w:rPr>
               <w:t>1</w:t>
@@ -1812,9 +2250,13 @@
           <w:p>
             <w:pPr>
               <w:spacing w:line="259" w:lineRule="auto"/>
-            </w:pPr>
-            <w:r>
-              <w:rPr>
+              <w:rPr>
+                <w:rFonts w:ascii="Times New Roman" w:hAnsi="Times New Roman" w:cs="Times New Roman"/>
+              </w:rPr>
+            </w:pPr>
+            <w:r>
+              <w:rPr>
+                <w:rFonts w:ascii="Times New Roman" w:hAnsi="Times New Roman" w:cs="Times New Roman"/>
                 <w:sz w:val="18"/>
               </w:rPr>
               <w:t>Обратный</w:t>
@@ -1834,6 +2276,9 @@
           <w:p>
             <w:pPr>
               <w:spacing w:after="160" w:line="259" w:lineRule="auto"/>
+              <w:rPr>
+                <w:rFonts w:ascii="Times New Roman" w:hAnsi="Times New Roman" w:cs="Times New Roman"/>
+              </w:rPr>
             </w:pPr>
           </w:p>
         </w:tc>
@@ -1841,6 +2286,7 @@
       <w:tr>
         <w:trPr>
           <w:trHeight w:val="253"/>
+          <w:jc w:val="center"/>
         </w:trPr>
         <w:tc>
           <w:tcPr>
@@ -1857,9 +2303,13 @@
               <w:spacing w:line="259" w:lineRule="auto"/>
               <w:ind w:left="43"/>
               <w:jc w:val="center"/>
-            </w:pPr>
-            <w:r>
-              <w:rPr>
+              <w:rPr>
+                <w:rFonts w:ascii="Times New Roman" w:hAnsi="Times New Roman" w:cs="Times New Roman"/>
+              </w:rPr>
+            </w:pPr>
+            <w:r>
+              <w:rPr>
+                <w:rFonts w:ascii="Times New Roman" w:hAnsi="Times New Roman" w:cs="Times New Roman"/>
                 <w:sz w:val="18"/>
               </w:rPr>
               <w:t>2</w:t>
@@ -1879,9 +2329,13 @@
           <w:p>
             <w:pPr>
               <w:spacing w:line="259" w:lineRule="auto"/>
-            </w:pPr>
-            <w:r>
-              <w:rPr>
+              <w:rPr>
+                <w:rFonts w:ascii="Times New Roman" w:hAnsi="Times New Roman" w:cs="Times New Roman"/>
+              </w:rPr>
+            </w:pPr>
+            <w:r>
+              <w:rPr>
+                <w:rFonts w:ascii="Times New Roman" w:hAnsi="Times New Roman" w:cs="Times New Roman"/>
                 <w:sz w:val="18"/>
               </w:rPr>
               <w:t>Прямой</w:t>
@@ -1901,6 +2355,9 @@
           <w:p>
             <w:pPr>
               <w:spacing w:after="160" w:line="259" w:lineRule="auto"/>
+              <w:rPr>
+                <w:rFonts w:ascii="Times New Roman" w:hAnsi="Times New Roman" w:cs="Times New Roman"/>
+              </w:rPr>
             </w:pPr>
           </w:p>
         </w:tc>
@@ -1911,24 +2368,38 @@
         <w:spacing w:after="0"/>
         <w:ind w:left="10" w:right="-6" w:hanging="10"/>
         <w:jc w:val="right"/>
+        <w:rPr>
+          <w:rFonts w:ascii="Times New Roman" w:eastAsia="Calibri" w:hAnsi="Times New Roman" w:cs="Times New Roman"/>
+          <w:i/>
+        </w:rPr>
       </w:pPr>
-      <w:r>
-        <w:rPr>
-          <w:rFonts w:ascii="Calibri" w:eastAsia="Calibri" w:hAnsi="Calibri" w:cs="Calibri"/>
+    </w:p>
+    <w:p>
+      <w:pPr>
+        <w:spacing w:after="0"/>
+        <w:ind w:left="10" w:right="-6" w:hanging="10"/>
+        <w:jc w:val="right"/>
+        <w:rPr>
+          <w:rFonts w:ascii="Times New Roman" w:hAnsi="Times New Roman" w:cs="Times New Roman"/>
+        </w:rPr>
+      </w:pPr>
+      <w:r>
+        <w:rPr>
+          <w:rFonts w:ascii="Times New Roman" w:eastAsia="Calibri" w:hAnsi="Times New Roman" w:cs="Times New Roman"/>
           <w:i/>
         </w:rPr>
-        <w:t>Таблица 8.6</w:t>
+        <w:t>Таблица 6</w:t>
       </w:r>
     </w:p>
     <w:tbl>
       <w:tblPr>
         <w:tblStyle w:val="TableGrid"/>
         <w:tblW w:w="6453" w:type="dxa"/>
-        <w:tblInd w:w="5" w:type="dxa"/>
+        <w:jc w:val="center"/>
+        <w:tblInd w:w="0" w:type="dxa"/>
         <w:tblCellMar>
           <w:top w:w="39" w:type="dxa"/>
           <w:left w:w="57" w:type="dxa"/>
-          <w:bottom w:w="0" w:type="dxa"/>
           <w:right w:w="43" w:type="dxa"/>
         </w:tblCellMar>
         <w:tblLook w:val="04A0" w:firstRow="1" w:lastRow="0" w:firstColumn="1" w:lastColumn="0" w:noHBand="0" w:noVBand="1"/>
@@ -1940,6 +2411,7 @@
       <w:tr>
         <w:trPr>
           <w:trHeight w:val="253"/>
+          <w:jc w:val="center"/>
         </w:trPr>
         <w:tc>
           <w:tcPr>
@@ -1955,9 +2427,13 @@
             <w:pPr>
               <w:spacing w:line="259" w:lineRule="auto"/>
               <w:ind w:left="38"/>
-            </w:pPr>
-            <w:r>
-              <w:rPr>
+              <w:rPr>
+                <w:rFonts w:ascii="Times New Roman" w:hAnsi="Times New Roman" w:cs="Times New Roman"/>
+              </w:rPr>
+            </w:pPr>
+            <w:r>
+              <w:rPr>
+                <w:rFonts w:ascii="Times New Roman" w:hAnsi="Times New Roman" w:cs="Times New Roman"/>
                 <w:sz w:val="18"/>
               </w:rPr>
               <w:t>№ п/п</w:t>
@@ -1979,9 +2455,13 @@
               <w:spacing w:line="259" w:lineRule="auto"/>
               <w:ind w:left="38"/>
               <w:jc w:val="center"/>
-            </w:pPr>
-            <w:r>
-              <w:rPr>
+              <w:rPr>
+                <w:rFonts w:ascii="Times New Roman" w:hAnsi="Times New Roman" w:cs="Times New Roman"/>
+              </w:rPr>
+            </w:pPr>
+            <w:r>
+              <w:rPr>
+                <w:rFonts w:ascii="Times New Roman" w:hAnsi="Times New Roman" w:cs="Times New Roman"/>
                 <w:sz w:val="18"/>
               </w:rPr>
               <w:t>Алгоритм поиска слова в тексте</w:t>
@@ -1992,6 +2472,7 @@
       <w:tr>
         <w:trPr>
           <w:trHeight w:val="253"/>
+          <w:jc w:val="center"/>
         </w:trPr>
         <w:tc>
           <w:tcPr>
@@ -2008,9 +2489,13 @@
               <w:spacing w:line="259" w:lineRule="auto"/>
               <w:ind w:left="38"/>
               <w:jc w:val="center"/>
-            </w:pPr>
-            <w:r>
-              <w:rPr>
+              <w:rPr>
+                <w:rFonts w:ascii="Times New Roman" w:hAnsi="Times New Roman" w:cs="Times New Roman"/>
+              </w:rPr>
+            </w:pPr>
+            <w:r>
+              <w:rPr>
+                <w:rFonts w:ascii="Times New Roman" w:hAnsi="Times New Roman" w:cs="Times New Roman"/>
                 <w:sz w:val="18"/>
               </w:rPr>
               <w:t>0</w:t>
@@ -2030,20 +2515,16 @@
           <w:p>
             <w:pPr>
               <w:spacing w:line="259" w:lineRule="auto"/>
-            </w:pPr>
-            <w:proofErr w:type="spellStart"/>
-            <w:r>
-              <w:rPr>
-                <w:sz w:val="18"/>
-              </w:rPr>
-              <w:t>Боуера</w:t>
-            </w:r>
-            <w:proofErr w:type="spellEnd"/>
-            <w:r>
-              <w:rPr>
-                <w:sz w:val="18"/>
-              </w:rPr>
-              <w:t xml:space="preserve"> и Мура (БМ)</w:t>
+              <w:rPr>
+                <w:rFonts w:ascii="Times New Roman" w:hAnsi="Times New Roman" w:cs="Times New Roman"/>
+              </w:rPr>
+            </w:pPr>
+            <w:r>
+              <w:rPr>
+                <w:rFonts w:ascii="Times New Roman" w:hAnsi="Times New Roman" w:cs="Times New Roman"/>
+                <w:sz w:val="18"/>
+              </w:rPr>
+              <w:t>Боуера и Мура (БМ)</w:t>
             </w:r>
           </w:p>
         </w:tc>
@@ -2051,6 +2532,7 @@
       <w:tr>
         <w:trPr>
           <w:trHeight w:val="253"/>
+          <w:jc w:val="center"/>
         </w:trPr>
         <w:tc>
           <w:tcPr>
@@ -2067,9 +2549,13 @@
               <w:spacing w:line="259" w:lineRule="auto"/>
               <w:ind w:left="38"/>
               <w:jc w:val="center"/>
-            </w:pPr>
-            <w:r>
-              <w:rPr>
+              <w:rPr>
+                <w:rFonts w:ascii="Times New Roman" w:hAnsi="Times New Roman" w:cs="Times New Roman"/>
+              </w:rPr>
+            </w:pPr>
+            <w:r>
+              <w:rPr>
+                <w:rFonts w:ascii="Times New Roman" w:hAnsi="Times New Roman" w:cs="Times New Roman"/>
                 <w:sz w:val="18"/>
               </w:rPr>
               <w:t>1</w:t>
@@ -2089,9 +2575,13 @@
           <w:p>
             <w:pPr>
               <w:spacing w:line="259" w:lineRule="auto"/>
-            </w:pPr>
-            <w:r>
-              <w:rPr>
+              <w:rPr>
+                <w:rFonts w:ascii="Times New Roman" w:hAnsi="Times New Roman" w:cs="Times New Roman"/>
+              </w:rPr>
+            </w:pPr>
+            <w:r>
+              <w:rPr>
+                <w:rFonts w:ascii="Times New Roman" w:hAnsi="Times New Roman" w:cs="Times New Roman"/>
                 <w:sz w:val="18"/>
               </w:rPr>
               <w:t>Прямой</w:t>
@@ -2103,191 +2593,419 @@
     <w:p>
       <w:pPr>
         <w:ind w:left="284"/>
+        <w:rPr>
+          <w:rFonts w:ascii="Times New Roman" w:hAnsi="Times New Roman" w:cs="Times New Roman"/>
+          <w:sz w:val="28"/>
+          <w:szCs w:val="28"/>
+        </w:rPr>
       </w:pPr>
-      <w:r>
-        <w:t>метод хеширования – открытое (</w:t>
-      </w:r>
-      <w:r>
-        <w:rPr>
-          <w:rFonts w:ascii="Calibri" w:eastAsia="Calibri" w:hAnsi="Calibri" w:cs="Calibri"/>
-          <w:i/>
-        </w:rPr>
-        <w:t xml:space="preserve">076 </w:t>
-      </w:r>
-      <w:proofErr w:type="spellStart"/>
-      <w:r>
-        <w:rPr>
-          <w:rFonts w:ascii="Calibri" w:eastAsia="Calibri" w:hAnsi="Calibri" w:cs="Calibri"/>
-          <w:i/>
-        </w:rPr>
-        <w:t>mod</w:t>
-      </w:r>
-      <w:proofErr w:type="spellEnd"/>
-      <w:r>
-        <w:rPr>
-          <w:rFonts w:ascii="Calibri" w:eastAsia="Calibri" w:hAnsi="Calibri" w:cs="Calibri"/>
-          <w:i/>
-        </w:rPr>
-        <w:t xml:space="preserve"> 4 = 0</w:t>
-      </w:r>
-      <w:r>
-        <w:t>);</w:t>
-      </w:r>
     </w:p>
     <w:p>
       <w:pPr>
         <w:ind w:left="284"/>
+        <w:rPr>
+          <w:rFonts w:ascii="Times New Roman" w:hAnsi="Times New Roman" w:cs="Times New Roman"/>
+          <w:sz w:val="28"/>
+          <w:szCs w:val="28"/>
+        </w:rPr>
       </w:pPr>
       <w:r>
-        <w:t>метод сортировки – распределением (</w:t>
-      </w:r>
-      <w:r>
-        <w:rPr>
-          <w:rFonts w:ascii="Calibri" w:eastAsia="Calibri" w:hAnsi="Calibri" w:cs="Calibri"/>
-          <w:i/>
-        </w:rPr>
-        <w:t xml:space="preserve">076 </w:t>
-      </w:r>
-      <w:proofErr w:type="spellStart"/>
-      <w:r>
-        <w:rPr>
-          <w:rFonts w:ascii="Calibri" w:eastAsia="Calibri" w:hAnsi="Calibri" w:cs="Calibri"/>
-          <w:i/>
+        <w:rPr>
+          <w:rFonts w:ascii="Times New Roman" w:hAnsi="Times New Roman" w:cs="Times New Roman"/>
+          <w:sz w:val="28"/>
+          <w:szCs w:val="28"/>
+        </w:rPr>
+        <w:t>предметная область –</w:t>
+      </w:r>
+      <w:r>
+        <w:rPr>
+          <w:rFonts w:ascii="Times New Roman" w:hAnsi="Times New Roman" w:cs="Times New Roman"/>
+          <w:sz w:val="28"/>
+          <w:szCs w:val="28"/>
+        </w:rPr>
+        <w:t xml:space="preserve"> </w:t>
+      </w:r>
+      <w:r>
+        <w:rPr>
+          <w:rFonts w:ascii="Times New Roman" w:hAnsi="Times New Roman" w:cs="Times New Roman"/>
+          <w:sz w:val="28"/>
+          <w:szCs w:val="28"/>
+        </w:rPr>
+        <w:t>р</w:t>
+      </w:r>
+      <w:bookmarkStart w:id="0" w:name="_GoBack"/>
+      <w:bookmarkEnd w:id="0"/>
+      <w:r>
+        <w:rPr>
+          <w:rFonts w:ascii="Times New Roman" w:hAnsi="Times New Roman" w:cs="Times New Roman"/>
+          <w:sz w:val="28"/>
+          <w:szCs w:val="28"/>
+        </w:rPr>
+        <w:t>егистрация постояльцев в гостинице</w:t>
+      </w:r>
+      <w:r>
+        <w:rPr>
+          <w:rFonts w:ascii="Times New Roman" w:hAnsi="Times New Roman" w:cs="Times New Roman"/>
+          <w:sz w:val="28"/>
+          <w:szCs w:val="28"/>
+        </w:rPr>
+        <w:t xml:space="preserve"> (</w:t>
+      </w:r>
+      <w:r>
+        <w:rPr>
+          <w:rFonts w:ascii="Times New Roman" w:hAnsi="Times New Roman" w:cs="Times New Roman"/>
+          <w:sz w:val="28"/>
+          <w:szCs w:val="28"/>
+        </w:rPr>
+        <w:t>572</w:t>
+      </w:r>
+      <w:r>
+        <w:rPr>
+          <w:rFonts w:ascii="Times New Roman" w:hAnsi="Times New Roman" w:cs="Times New Roman"/>
+          <w:sz w:val="28"/>
+          <w:szCs w:val="28"/>
+        </w:rPr>
+        <w:t xml:space="preserve"> </w:t>
+      </w:r>
+      <w:r>
+        <w:rPr>
+          <w:rFonts w:ascii="Times New Roman" w:hAnsi="Times New Roman" w:cs="Times New Roman"/>
+          <w:sz w:val="28"/>
+          <w:szCs w:val="28"/>
+          <w:lang w:val="en-US"/>
         </w:rPr>
         <w:t>mod</w:t>
       </w:r>
-      <w:proofErr w:type="spellEnd"/>
-      <w:r>
-        <w:rPr>
-          <w:rFonts w:ascii="Calibri" w:eastAsia="Calibri" w:hAnsi="Calibri" w:cs="Calibri"/>
-          <w:i/>
-        </w:rPr>
-        <w:t xml:space="preserve"> 7 = 6</w:t>
-      </w:r>
-      <w:r>
-        <w:t>);</w:t>
+      <w:r>
+        <w:rPr>
+          <w:rFonts w:ascii="Times New Roman" w:hAnsi="Times New Roman" w:cs="Times New Roman"/>
+          <w:sz w:val="28"/>
+          <w:szCs w:val="28"/>
+        </w:rPr>
+        <w:t xml:space="preserve"> 6 = 2)</w:t>
       </w:r>
     </w:p>
     <w:p>
       <w:pPr>
         <w:ind w:left="284"/>
+        <w:rPr>
+          <w:rFonts w:ascii="Times New Roman" w:hAnsi="Times New Roman" w:cs="Times New Roman"/>
+          <w:sz w:val="28"/>
+          <w:szCs w:val="28"/>
+        </w:rPr>
       </w:pPr>
       <w:r>
-        <w:t>вид списка – линейный двунаправленный (</w:t>
-      </w:r>
-      <w:r>
-        <w:rPr>
-          <w:rFonts w:ascii="Calibri" w:eastAsia="Calibri" w:hAnsi="Calibri" w:cs="Calibri"/>
+        <w:rPr>
+          <w:rFonts w:ascii="Times New Roman" w:hAnsi="Times New Roman" w:cs="Times New Roman"/>
+          <w:sz w:val="28"/>
+          <w:szCs w:val="28"/>
+        </w:rPr>
+        <w:t>метод хеширования – открытое (</w:t>
+      </w:r>
+      <w:r>
+        <w:rPr>
+          <w:rFonts w:ascii="Times New Roman" w:hAnsi="Times New Roman" w:cs="Times New Roman"/>
+          <w:sz w:val="28"/>
+          <w:szCs w:val="28"/>
+        </w:rPr>
+        <w:t xml:space="preserve">572 </w:t>
+      </w:r>
+      <w:r>
+        <w:rPr>
+          <w:rFonts w:ascii="Times New Roman" w:eastAsia="Calibri" w:hAnsi="Times New Roman" w:cs="Times New Roman"/>
           <w:i/>
-        </w:rPr>
-        <w:t xml:space="preserve">076 </w:t>
-      </w:r>
-      <w:proofErr w:type="spellStart"/>
-      <w:r>
-        <w:rPr>
-          <w:rFonts w:ascii="Calibri" w:eastAsia="Calibri" w:hAnsi="Calibri" w:cs="Calibri"/>
-          <w:i/>
-        </w:rPr>
-        <w:t>mod</w:t>
-      </w:r>
-      <w:proofErr w:type="spellEnd"/>
-      <w:r>
-        <w:rPr>
-          <w:rFonts w:ascii="Calibri" w:eastAsia="Calibri" w:hAnsi="Calibri" w:cs="Calibri"/>
-          <w:i/>
-        </w:rPr>
-        <w:t xml:space="preserve"> 5 = 1</w:t>
-      </w:r>
-      <w:r>
+          <w:sz w:val="28"/>
+          <w:szCs w:val="28"/>
+        </w:rPr>
+        <w:t>mod 4 = 0</w:t>
+      </w:r>
+      <w:r>
+        <w:rPr>
+          <w:rFonts w:ascii="Times New Roman" w:hAnsi="Times New Roman" w:cs="Times New Roman"/>
+          <w:sz w:val="28"/>
+          <w:szCs w:val="28"/>
+        </w:rPr>
         <w:t>);</w:t>
       </w:r>
     </w:p>
     <w:p>
       <w:pPr>
         <w:ind w:left="284"/>
+        <w:rPr>
+          <w:rFonts w:ascii="Times New Roman" w:hAnsi="Times New Roman" w:cs="Times New Roman"/>
+          <w:sz w:val="28"/>
+          <w:szCs w:val="28"/>
+        </w:rPr>
       </w:pPr>
       <w:r>
-        <w:t>метод обхода дерева – обратный (</w:t>
-      </w:r>
-      <w:r>
-        <w:rPr>
-          <w:rFonts w:ascii="Calibri" w:eastAsia="Calibri" w:hAnsi="Calibri" w:cs="Calibri"/>
+        <w:rPr>
+          <w:rFonts w:ascii="Times New Roman" w:hAnsi="Times New Roman" w:cs="Times New Roman"/>
+          <w:sz w:val="28"/>
+          <w:szCs w:val="28"/>
+        </w:rPr>
+        <w:t xml:space="preserve">метод сортировки – </w:t>
+      </w:r>
+      <w:r>
+        <w:rPr>
+          <w:rFonts w:ascii="Times New Roman" w:hAnsi="Times New Roman" w:cs="Times New Roman"/>
+          <w:sz w:val="28"/>
+          <w:szCs w:val="28"/>
+        </w:rPr>
+        <w:t>слиянием</w:t>
+      </w:r>
+      <w:r>
+        <w:rPr>
+          <w:rFonts w:ascii="Times New Roman" w:hAnsi="Times New Roman" w:cs="Times New Roman"/>
+          <w:sz w:val="28"/>
+          <w:szCs w:val="28"/>
+        </w:rPr>
+        <w:t xml:space="preserve"> (</w:t>
+      </w:r>
+      <w:r>
+        <w:rPr>
+          <w:rFonts w:ascii="Times New Roman" w:hAnsi="Times New Roman" w:cs="Times New Roman"/>
+          <w:sz w:val="28"/>
+          <w:szCs w:val="28"/>
+        </w:rPr>
+        <w:t xml:space="preserve">572 </w:t>
+      </w:r>
+      <w:r>
+        <w:rPr>
+          <w:rFonts w:ascii="Times New Roman" w:eastAsia="Calibri" w:hAnsi="Times New Roman" w:cs="Times New Roman"/>
           <w:i/>
-        </w:rPr>
-        <w:t xml:space="preserve">076 </w:t>
-      </w:r>
-      <w:proofErr w:type="spellStart"/>
-      <w:r>
-        <w:rPr>
-          <w:rFonts w:ascii="Calibri" w:eastAsia="Calibri" w:hAnsi="Calibri" w:cs="Calibri"/>
+          <w:sz w:val="28"/>
+          <w:szCs w:val="28"/>
+        </w:rPr>
+        <w:t xml:space="preserve">mod 7 = </w:t>
+      </w:r>
+      <w:r>
+        <w:rPr>
+          <w:rFonts w:ascii="Times New Roman" w:eastAsia="Calibri" w:hAnsi="Times New Roman" w:cs="Times New Roman"/>
           <w:i/>
-        </w:rPr>
-        <w:t>mod</w:t>
-      </w:r>
-      <w:proofErr w:type="spellEnd"/>
-      <w:r>
-        <w:rPr>
-          <w:rFonts w:ascii="Calibri" w:eastAsia="Calibri" w:hAnsi="Calibri" w:cs="Calibri"/>
-          <w:i/>
-        </w:rPr>
-        <w:t xml:space="preserve"> 3 = 1</w:t>
-      </w:r>
-      <w:r>
+          <w:sz w:val="28"/>
+          <w:szCs w:val="28"/>
+        </w:rPr>
+        <w:t>5</w:t>
+      </w:r>
+      <w:r>
+        <w:rPr>
+          <w:rFonts w:ascii="Times New Roman" w:hAnsi="Times New Roman" w:cs="Times New Roman"/>
+          <w:sz w:val="28"/>
+          <w:szCs w:val="28"/>
+        </w:rPr>
         <w:t>);</w:t>
       </w:r>
     </w:p>
     <w:p>
       <w:pPr>
         <w:ind w:left="284"/>
+        <w:rPr>
+          <w:rFonts w:ascii="Times New Roman" w:hAnsi="Times New Roman" w:cs="Times New Roman"/>
+          <w:sz w:val="28"/>
+          <w:szCs w:val="28"/>
+        </w:rPr>
       </w:pPr>
       <w:r>
-        <w:t xml:space="preserve">алгоритм поиска слова в тексте – </w:t>
-      </w:r>
-      <w:proofErr w:type="spellStart"/>
-      <w:r>
-        <w:t>Боуера</w:t>
-      </w:r>
-      <w:proofErr w:type="spellEnd"/>
-      <w:r>
-        <w:t xml:space="preserve"> и Мура (БМ) </w:t>
+        <w:rPr>
+          <w:rFonts w:ascii="Times New Roman" w:hAnsi="Times New Roman" w:cs="Times New Roman"/>
+          <w:sz w:val="28"/>
+          <w:szCs w:val="28"/>
+        </w:rPr>
+        <w:t xml:space="preserve">вид списка – </w:t>
+      </w:r>
+      <w:r>
+        <w:rPr>
+          <w:rFonts w:ascii="Times New Roman" w:hAnsi="Times New Roman" w:cs="Times New Roman"/>
+          <w:sz w:val="28"/>
+          <w:szCs w:val="28"/>
+        </w:rPr>
+        <w:t>ц</w:t>
+      </w:r>
+      <w:r>
+        <w:rPr>
+          <w:rFonts w:ascii="Times New Roman" w:hAnsi="Times New Roman" w:cs="Times New Roman"/>
+          <w:sz w:val="28"/>
+          <w:szCs w:val="28"/>
+        </w:rPr>
+        <w:t>иклический однонаправленный</w:t>
+      </w:r>
+      <w:r>
+        <w:rPr>
+          <w:rFonts w:ascii="Times New Roman" w:hAnsi="Times New Roman" w:cs="Times New Roman"/>
+          <w:sz w:val="28"/>
+          <w:szCs w:val="28"/>
+        </w:rPr>
+        <w:t xml:space="preserve"> (</w:t>
+      </w:r>
+      <w:r>
+        <w:rPr>
+          <w:rFonts w:ascii="Times New Roman" w:hAnsi="Times New Roman" w:cs="Times New Roman"/>
+          <w:sz w:val="28"/>
+          <w:szCs w:val="28"/>
+        </w:rPr>
+        <w:t xml:space="preserve">572 </w:t>
+      </w:r>
+      <w:r>
+        <w:rPr>
+          <w:rFonts w:ascii="Times New Roman" w:eastAsia="Calibri" w:hAnsi="Times New Roman" w:cs="Times New Roman"/>
+          <w:i/>
+          <w:sz w:val="28"/>
+          <w:szCs w:val="28"/>
+        </w:rPr>
+        <w:t xml:space="preserve">mod 5 = </w:t>
+      </w:r>
+      <w:r>
+        <w:rPr>
+          <w:rFonts w:ascii="Times New Roman" w:eastAsia="Calibri" w:hAnsi="Times New Roman" w:cs="Times New Roman"/>
+          <w:i/>
+          <w:sz w:val="28"/>
+          <w:szCs w:val="28"/>
+        </w:rPr>
+        <w:t>2</w:t>
+      </w:r>
+      <w:r>
+        <w:rPr>
+          <w:rFonts w:ascii="Times New Roman" w:hAnsi="Times New Roman" w:cs="Times New Roman"/>
+          <w:sz w:val="28"/>
+          <w:szCs w:val="28"/>
+        </w:rPr>
+        <w:t>);</w:t>
       </w:r>
     </w:p>
     <w:p>
       <w:pPr>
-        <w:spacing w:after="13"/>
-        <w:ind w:left="10" w:hanging="10"/>
+        <w:ind w:left="284"/>
+        <w:rPr>
+          <w:rFonts w:ascii="Times New Roman" w:hAnsi="Times New Roman" w:cs="Times New Roman"/>
+          <w:sz w:val="28"/>
+          <w:szCs w:val="28"/>
+        </w:rPr>
       </w:pPr>
       <w:r>
+        <w:rPr>
+          <w:rFonts w:ascii="Times New Roman" w:hAnsi="Times New Roman" w:cs="Times New Roman"/>
+          <w:sz w:val="28"/>
+          <w:szCs w:val="28"/>
+        </w:rPr>
+        <w:t xml:space="preserve">метод обхода дерева – </w:t>
+      </w:r>
+      <w:r>
+        <w:rPr>
+          <w:rFonts w:ascii="Times New Roman" w:hAnsi="Times New Roman" w:cs="Times New Roman"/>
+          <w:sz w:val="28"/>
+          <w:szCs w:val="28"/>
+        </w:rPr>
+        <w:t>прямой</w:t>
+      </w:r>
+      <w:r>
+        <w:rPr>
+          <w:rFonts w:ascii="Times New Roman" w:hAnsi="Times New Roman" w:cs="Times New Roman"/>
+          <w:sz w:val="28"/>
+          <w:szCs w:val="28"/>
+        </w:rPr>
+        <w:t xml:space="preserve"> (</w:t>
+      </w:r>
+      <w:r>
+        <w:rPr>
+          <w:rFonts w:ascii="Times New Roman" w:hAnsi="Times New Roman" w:cs="Times New Roman"/>
+          <w:sz w:val="28"/>
+          <w:szCs w:val="28"/>
+        </w:rPr>
+        <w:t xml:space="preserve">572 </w:t>
+      </w:r>
+      <w:r>
+        <w:rPr>
+          <w:rFonts w:ascii="Times New Roman" w:eastAsia="Calibri" w:hAnsi="Times New Roman" w:cs="Times New Roman"/>
+          <w:i/>
+          <w:sz w:val="28"/>
+          <w:szCs w:val="28"/>
+        </w:rPr>
+        <w:t xml:space="preserve">mod 3 = </w:t>
+      </w:r>
+      <w:r>
+        <w:rPr>
+          <w:rFonts w:ascii="Times New Roman" w:eastAsia="Calibri" w:hAnsi="Times New Roman" w:cs="Times New Roman"/>
+          <w:i/>
+          <w:sz w:val="28"/>
+          <w:szCs w:val="28"/>
+        </w:rPr>
+        <w:t>2</w:t>
+      </w:r>
+      <w:r>
+        <w:rPr>
+          <w:rFonts w:ascii="Times New Roman" w:hAnsi="Times New Roman" w:cs="Times New Roman"/>
+          <w:sz w:val="28"/>
+          <w:szCs w:val="28"/>
+        </w:rPr>
+        <w:t>);</w:t>
+      </w:r>
+    </w:p>
+    <w:p>
+      <w:pPr>
+        <w:ind w:left="284"/>
+        <w:rPr>
+          <w:rFonts w:ascii="Times New Roman" w:hAnsi="Times New Roman" w:cs="Times New Roman"/>
+          <w:sz w:val="28"/>
+          <w:szCs w:val="28"/>
+        </w:rPr>
+      </w:pPr>
+      <w:r>
+        <w:rPr>
+          <w:rFonts w:ascii="Times New Roman" w:hAnsi="Times New Roman" w:cs="Times New Roman"/>
+          <w:sz w:val="28"/>
+          <w:szCs w:val="28"/>
+        </w:rPr>
+        <w:t xml:space="preserve">алгоритм поиска слова в тексте – Боуера и Мура (БМ) </w:t>
+      </w:r>
+      <w:r>
+        <w:rPr>
+          <w:rFonts w:ascii="Times New Roman" w:hAnsi="Times New Roman" w:cs="Times New Roman"/>
+          <w:sz w:val="28"/>
+          <w:szCs w:val="28"/>
+        </w:rPr>
+        <w:t xml:space="preserve"> </w:t>
+      </w:r>
+      <w:r>
+        <w:rPr>
+          <w:rFonts w:ascii="Times New Roman" w:hAnsi="Times New Roman" w:cs="Times New Roman"/>
+          <w:sz w:val="28"/>
+          <w:szCs w:val="28"/>
+        </w:rPr>
         <w:t>(</w:t>
       </w:r>
       <w:r>
         <w:rPr>
-          <w:rFonts w:ascii="Calibri" w:eastAsia="Calibri" w:hAnsi="Calibri" w:cs="Calibri"/>
+          <w:rFonts w:ascii="Times New Roman" w:hAnsi="Times New Roman" w:cs="Times New Roman"/>
+          <w:sz w:val="28"/>
+          <w:szCs w:val="28"/>
+        </w:rPr>
+        <w:t xml:space="preserve">572 </w:t>
+      </w:r>
+      <w:r>
+        <w:rPr>
+          <w:rFonts w:ascii="Times New Roman" w:eastAsia="Calibri" w:hAnsi="Times New Roman" w:cs="Times New Roman"/>
           <w:i/>
-        </w:rPr>
-        <w:t xml:space="preserve">076 </w:t>
-      </w:r>
-      <w:proofErr w:type="spellStart"/>
-      <w:r>
-        <w:rPr>
-          <w:rFonts w:ascii="Calibri" w:eastAsia="Calibri" w:hAnsi="Calibri" w:cs="Calibri"/>
-          <w:i/>
-        </w:rPr>
-        <w:t>mod</w:t>
-      </w:r>
-      <w:proofErr w:type="spellEnd"/>
-      <w:r>
-        <w:rPr>
-          <w:rFonts w:ascii="Calibri" w:eastAsia="Calibri" w:hAnsi="Calibri" w:cs="Calibri"/>
-          <w:i/>
-        </w:rPr>
-        <w:t xml:space="preserve"> 2 = 0</w:t>
-      </w:r>
-      <w:r>
+          <w:sz w:val="28"/>
+          <w:szCs w:val="28"/>
+        </w:rPr>
+        <w:t>mod 2 = 0</w:t>
+      </w:r>
+      <w:r>
+        <w:rPr>
+          <w:rFonts w:ascii="Times New Roman" w:hAnsi="Times New Roman" w:cs="Times New Roman"/>
+          <w:sz w:val="28"/>
+          <w:szCs w:val="28"/>
+        </w:rPr>
         <w:t>).</w:t>
       </w:r>
     </w:p>
-    <w:p/>
+    <w:p>
+      <w:pPr>
+        <w:rPr>
+          <w:rFonts w:ascii="Times New Roman" w:hAnsi="Times New Roman" w:cs="Times New Roman"/>
+        </w:rPr>
+      </w:pPr>
+    </w:p>
     <w:sectPr>
       <w:pgSz w:w="11906" w:h="16838"/>
       <w:pgMar w:top="1134" w:right="850" w:bottom="1134" w:left="1701" w:header="708" w:footer="708" w:gutter="0"/>

</xml_diff>